<commit_message>
worked on creating events
</commit_message>
<xml_diff>
--- a/notes.docx
+++ b/notes.docx
@@ -45,175 +45,163 @@
           <w:numId w:val="1"/>
         </w:numPr>
       </w:pPr>
+    </w:p>
+    <w:p>
+      <w:pPr>
+        <w:pStyle w:val="ListParagraph"/>
+        <w:numPr>
+          <w:ilvl w:val="0"/>
+          <w:numId w:val="1"/>
+        </w:numPr>
+      </w:pPr>
+      <w:r>
+        <w:t>Structure</w:t>
+      </w:r>
+    </w:p>
+    <w:p>
+      <w:pPr>
+        <w:pStyle w:val="ListParagraph"/>
+        <w:numPr>
+          <w:ilvl w:val="1"/>
+          <w:numId w:val="1"/>
+        </w:numPr>
+      </w:pPr>
+      <w:r>
+        <w:t>Events</w:t>
+      </w:r>
+    </w:p>
+    <w:p>
+      <w:pPr>
+        <w:pStyle w:val="ListParagraph"/>
+        <w:numPr>
+          <w:ilvl w:val="2"/>
+          <w:numId w:val="1"/>
+        </w:numPr>
+      </w:pPr>
+      <w:r>
+        <w:t>Creator</w:t>
+      </w:r>
+    </w:p>
+    <w:p>
+      <w:pPr>
+        <w:pStyle w:val="ListParagraph"/>
+        <w:numPr>
+          <w:ilvl w:val="2"/>
+          <w:numId w:val="1"/>
+        </w:numPr>
+      </w:pPr>
+      <w:r>
+        <w:t>Event Name</w:t>
+      </w:r>
+    </w:p>
+    <w:p>
+      <w:pPr>
+        <w:pStyle w:val="ListParagraph"/>
+        <w:numPr>
+          <w:ilvl w:val="2"/>
+          <w:numId w:val="1"/>
+        </w:numPr>
+      </w:pPr>
+      <w:r>
+        <w:t>Activity Type</w:t>
+      </w:r>
+    </w:p>
+    <w:p>
+      <w:pPr>
+        <w:pStyle w:val="ListParagraph"/>
+        <w:numPr>
+          <w:ilvl w:val="2"/>
+          <w:numId w:val="1"/>
+        </w:numPr>
+      </w:pPr>
+      <w:r>
+        <w:t>Privacy option</w:t>
+      </w:r>
+    </w:p>
+    <w:p>
+      <w:pPr>
+        <w:pStyle w:val="ListParagraph"/>
+        <w:numPr>
+          <w:ilvl w:val="3"/>
+          <w:numId w:val="1"/>
+        </w:numPr>
+      </w:pPr>
+      <w:r>
+        <w:t>Anyone nearby</w:t>
+      </w:r>
+    </w:p>
+    <w:p>
+      <w:pPr>
+        <w:pStyle w:val="ListParagraph"/>
+        <w:numPr>
+          <w:ilvl w:val="3"/>
+          <w:numId w:val="1"/>
+        </w:numPr>
+      </w:pPr>
+      <w:r>
+        <w:t>Friends</w:t>
+      </w:r>
+    </w:p>
+    <w:p>
+      <w:pPr>
+        <w:pStyle w:val="ListParagraph"/>
+        <w:numPr>
+          <w:ilvl w:val="3"/>
+          <w:numId w:val="1"/>
+        </w:numPr>
+      </w:pPr>
+      <w:r>
+        <w:t>Group</w:t>
+      </w:r>
+    </w:p>
+    <w:p>
+      <w:pPr>
+        <w:pStyle w:val="ListParagraph"/>
+        <w:numPr>
+          <w:ilvl w:val="3"/>
+          <w:numId w:val="1"/>
+        </w:numPr>
+      </w:pPr>
+      <w:r>
+        <w:t>Invite only</w:t>
+      </w:r>
+    </w:p>
+    <w:p>
+      <w:pPr>
+        <w:pStyle w:val="ListParagraph"/>
+        <w:numPr>
+          <w:ilvl w:val="2"/>
+          <w:numId w:val="1"/>
+        </w:numPr>
+      </w:pPr>
+      <w:r>
+        <w:t>Time</w:t>
+      </w:r>
+    </w:p>
+    <w:p>
+      <w:pPr>
+        <w:pStyle w:val="ListParagraph"/>
+        <w:numPr>
+          <w:ilvl w:val="2"/>
+          <w:numId w:val="1"/>
+        </w:numPr>
+      </w:pPr>
+      <w:r>
+        <w:t>Location</w:t>
+      </w:r>
+    </w:p>
+    <w:p>
+      <w:pPr>
+        <w:pStyle w:val="ListParagraph"/>
+        <w:numPr>
+          <w:ilvl w:val="2"/>
+          <w:numId w:val="1"/>
+        </w:numPr>
+      </w:pPr>
       <w:bookmarkStart w:id="0" w:name="_GoBack"/>
       <w:bookmarkEnd w:id="0"/>
-    </w:p>
-    <w:p>
-      <w:pPr>
-        <w:pStyle w:val="ListParagraph"/>
-        <w:numPr>
-          <w:ilvl w:val="0"/>
-          <w:numId w:val="1"/>
-        </w:numPr>
-      </w:pPr>
-      <w:r>
-        <w:t>Structure</w:t>
-      </w:r>
-    </w:p>
-    <w:p>
-      <w:pPr>
-        <w:pStyle w:val="ListParagraph"/>
-        <w:numPr>
-          <w:ilvl w:val="1"/>
-          <w:numId w:val="1"/>
-        </w:numPr>
-      </w:pPr>
-      <w:r>
-        <w:t>Events</w:t>
-      </w:r>
-    </w:p>
-    <w:p>
-      <w:pPr>
-        <w:pStyle w:val="ListParagraph"/>
-        <w:numPr>
-          <w:ilvl w:val="2"/>
-          <w:numId w:val="1"/>
-        </w:numPr>
-      </w:pPr>
-      <w:r>
-        <w:t>Creator</w:t>
-      </w:r>
-    </w:p>
-    <w:p>
-      <w:pPr>
-        <w:pStyle w:val="ListParagraph"/>
-        <w:numPr>
-          <w:ilvl w:val="2"/>
-          <w:numId w:val="1"/>
-        </w:numPr>
-      </w:pPr>
-      <w:r>
-        <w:t>Event Name</w:t>
-      </w:r>
-    </w:p>
-    <w:p>
-      <w:pPr>
-        <w:pStyle w:val="ListParagraph"/>
-        <w:numPr>
-          <w:ilvl w:val="2"/>
-          <w:numId w:val="1"/>
-        </w:numPr>
-      </w:pPr>
-      <w:r>
-        <w:t>Activity Type</w:t>
-      </w:r>
-    </w:p>
-    <w:p>
-      <w:pPr>
-        <w:pStyle w:val="ListParagraph"/>
-        <w:numPr>
-          <w:ilvl w:val="2"/>
-          <w:numId w:val="1"/>
-        </w:numPr>
-      </w:pPr>
-      <w:r>
-        <w:t>Privacy option</w:t>
-      </w:r>
-    </w:p>
-    <w:p>
-      <w:pPr>
-        <w:pStyle w:val="ListParagraph"/>
-        <w:numPr>
-          <w:ilvl w:val="3"/>
-          <w:numId w:val="1"/>
-        </w:numPr>
-      </w:pPr>
-      <w:r>
-        <w:t>Anyone nearby</w:t>
-      </w:r>
-    </w:p>
-    <w:p>
-      <w:pPr>
-        <w:pStyle w:val="ListParagraph"/>
-        <w:numPr>
-          <w:ilvl w:val="3"/>
-          <w:numId w:val="1"/>
-        </w:numPr>
-      </w:pPr>
-      <w:r>
-        <w:t>Friends</w:t>
-      </w:r>
-    </w:p>
-    <w:p>
-      <w:pPr>
-        <w:pStyle w:val="ListParagraph"/>
-        <w:numPr>
-          <w:ilvl w:val="3"/>
-          <w:numId w:val="1"/>
-        </w:numPr>
-      </w:pPr>
-      <w:r>
-        <w:t>Group</w:t>
-      </w:r>
-    </w:p>
-    <w:p>
-      <w:pPr>
-        <w:pStyle w:val="ListParagraph"/>
-        <w:numPr>
-          <w:ilvl w:val="3"/>
-          <w:numId w:val="1"/>
-        </w:numPr>
-      </w:pPr>
-      <w:r>
-        <w:t>Invite only</w:t>
-      </w:r>
-    </w:p>
-    <w:p>
-      <w:pPr>
-        <w:pStyle w:val="ListParagraph"/>
-        <w:numPr>
-          <w:ilvl w:val="2"/>
-          <w:numId w:val="1"/>
-        </w:numPr>
-      </w:pPr>
-      <w:r>
-        <w:t>Time</w:t>
-      </w:r>
-    </w:p>
-    <w:p>
-      <w:pPr>
-        <w:pStyle w:val="ListParagraph"/>
-        <w:numPr>
-          <w:ilvl w:val="2"/>
-          <w:numId w:val="1"/>
-        </w:numPr>
-      </w:pPr>
-      <w:r>
-        <w:t>Location</w:t>
-      </w:r>
-    </w:p>
-    <w:p>
-      <w:pPr>
-        <w:pStyle w:val="ListParagraph"/>
-        <w:numPr>
-          <w:ilvl w:val="2"/>
-          <w:numId w:val="1"/>
-        </w:numPr>
-      </w:pPr>
-      <w:r>
-        <w:t>Post content</w:t>
-      </w:r>
-    </w:p>
-    <w:p>
-      <w:pPr>
-        <w:pStyle w:val="ListParagraph"/>
-        <w:numPr>
-          <w:ilvl w:val="2"/>
-          <w:numId w:val="1"/>
-        </w:numPr>
-      </w:pPr>
-      <w:r>
-        <w:t>Extended description (Optional)</w:t>
+      <w:r>
+        <w:t>description (Optional)</w:t>
       </w:r>
     </w:p>
     <w:p>

</xml_diff>